<commit_message>
Added boxplot code and plot.
</commit_message>
<xml_diff>
--- a/Analysis/Manhattan_Sales_Data_Exploration_Cleaning.docx
+++ b/Analysis/Manhattan_Sales_Data_Exploration_Cleaning.docx
@@ -451,8 +451,6 @@
     </w:p>
     <w:p/>
     <w:p>
-      <w:bookmarkStart w:id="0" w:name="_GoBack"/>
-      <w:bookmarkEnd w:id="0"/>
       <w:r>
         <w:rPr>
           <w:noProof/>
@@ -483,6 +481,109 @@
                     <a:xfrm>
                       <a:off x="0" y="0"/>
                       <a:ext cx="5943600" cy="4330700"/>
+                    </a:xfrm>
+                    <a:prstGeom prst="rect">
+                      <a:avLst/>
+                    </a:prstGeom>
+                  </pic:spPr>
+                </pic:pic>
+              </a:graphicData>
+            </a:graphic>
+          </wp:inline>
+        </w:drawing>
+      </w:r>
+    </w:p>
+    <w:p/>
+    <w:p>
+      <w:proofErr w:type="gramStart"/>
+      <w:r>
+        <w:t>boxplot(</w:t>
+      </w:r>
+      <w:proofErr w:type="gramEnd"/>
+      <w:r>
+        <w:t>log10(</w:t>
+      </w:r>
+      <w:proofErr w:type="spellStart"/>
+      <w:r>
+        <w:t>mn.homes$sale.price.n</w:t>
+      </w:r>
+      <w:proofErr w:type="spellEnd"/>
+      <w:r>
+        <w:t>), data=</w:t>
+      </w:r>
+      <w:proofErr w:type="spellStart"/>
+      <w:r>
+        <w:t>mn</w:t>
+      </w:r>
+      <w:proofErr w:type="spellEnd"/>
+      <w:r>
+        <w:t xml:space="preserve">, main="Manhattan Home Sale Price", </w:t>
+      </w:r>
+    </w:p>
+    <w:p>
+      <w:r>
+        <w:t xml:space="preserve">        </w:t>
+      </w:r>
+      <w:proofErr w:type="spellStart"/>
+      <w:proofErr w:type="gramStart"/>
+      <w:r>
+        <w:t>xlab</w:t>
+      </w:r>
+      <w:proofErr w:type="spellEnd"/>
+      <w:proofErr w:type="gramEnd"/>
+      <w:r>
+        <w:t>="</w:t>
+      </w:r>
+      <w:proofErr w:type="spellStart"/>
+      <w:r>
+        <w:t>Mahattan</w:t>
+      </w:r>
+      <w:proofErr w:type="spellEnd"/>
+      <w:r>
+        <w:t xml:space="preserve"> Sales", </w:t>
+      </w:r>
+      <w:proofErr w:type="spellStart"/>
+      <w:r>
+        <w:t>ylab</w:t>
+      </w:r>
+      <w:proofErr w:type="spellEnd"/>
+      <w:r>
+        <w:t>="Log Sale Price")</w:t>
+      </w:r>
+      <w:bookmarkStart w:id="0" w:name="_GoBack"/>
+      <w:bookmarkEnd w:id="0"/>
+    </w:p>
+    <w:p>
+      <w:r>
+        <w:rPr>
+          <w:noProof/>
+        </w:rPr>
+        <w:lastRenderedPageBreak/>
+        <w:drawing>
+          <wp:inline distT="0" distB="0" distL="0" distR="0" wp14:anchorId="6786701F" wp14:editId="26E4D7AF">
+            <wp:extent cx="5943600" cy="4481195"/>
+            <wp:effectExtent l="0" t="0" r="0" b="0"/>
+            <wp:docPr id="4" name="Picture 4"/>
+            <wp:cNvGraphicFramePr>
+              <a:graphicFrameLocks xmlns:a="http://schemas.openxmlformats.org/drawingml/2006/main" noChangeAspect="1"/>
+            </wp:cNvGraphicFramePr>
+            <a:graphic xmlns:a="http://schemas.openxmlformats.org/drawingml/2006/main">
+              <a:graphicData uri="http://schemas.openxmlformats.org/drawingml/2006/picture">
+                <pic:pic xmlns:pic="http://schemas.openxmlformats.org/drawingml/2006/picture">
+                  <pic:nvPicPr>
+                    <pic:cNvPr id="0" name=""/>
+                    <pic:cNvPicPr/>
+                  </pic:nvPicPr>
+                  <pic:blipFill>
+                    <a:blip r:embed="rId8"/>
+                    <a:stretch>
+                      <a:fillRect/>
+                    </a:stretch>
+                  </pic:blipFill>
+                  <pic:spPr>
+                    <a:xfrm>
+                      <a:off x="0" y="0"/>
+                      <a:ext cx="5943600" cy="4481195"/>
                     </a:xfrm>
                     <a:prstGeom prst="rect">
                       <a:avLst/>

</xml_diff>